<commit_message>
praktikum progdas 2 pertemuan 2
</commit_message>
<xml_diff>
--- a/Semester 3/Basis Data Lanjut/quiz_1/doc.docx
+++ b/Semester 3/Basis Data Lanjut/quiz_1/doc.docx
@@ -449,7 +449,7 @@
                 <wp:positionV relativeFrom="paragraph">
                   <wp:posOffset>652145</wp:posOffset>
                 </wp:positionV>
-                <wp:extent cx="619760" cy="705485"/>
+                <wp:extent cx="621030" cy="706755"/>
                 <wp:effectExtent l="0" t="0" r="0" b="0"/>
                 <wp:wrapNone/>
                 <wp:docPr id="3" name="Shape1"/>
@@ -460,13 +460,13 @@
                       <wps:spPr>
                         <a:xfrm>
                           <a:off x="0" y="0"/>
-                          <a:ext cx="619200" cy="704880"/>
+                          <a:ext cx="620280" cy="705960"/>
                         </a:xfrm>
                         <a:custGeom>
                           <a:avLst/>
                           <a:gdLst/>
                           <a:ahLst/>
-                          <a:rect l="0" t="0" r="r" b="b"/>
+                          <a:rect l="l" t="t" r="r" b="b"/>
                           <a:pathLst>
                             <a:path w="976" h="1112">
                               <a:moveTo>
@@ -519,32 +519,7 @@
             </w:drawing>
           </mc:Choice>
           <mc:Fallback>
-            <w:pict>
-              <v:shapetype id="shapetype_13" coordsize="21600,21600" o:spt="13" adj="10800,10800" path="m0@5l@3@5l@3,l21600,10800l@3,21600l@3@6l0@6xe">
-                <v:stroke joinstyle="miter"/>
-                <v:formulas>
-                  <v:f eqn="val 21600"/>
-                  <v:f eqn="val #1"/>
-                  <v:f eqn="val #0"/>
-                  <v:f eqn="sum width 0 @2"/>
-                  <v:f eqn="prod 1 @1 2"/>
-                  <v:f eqn="sum 10800 0 @4"/>
-                  <v:f eqn="sum 10800 @4 0"/>
-                  <v:f eqn="prod @5 @2 10800"/>
-                  <v:f eqn="sum @3 @7 0"/>
-                </v:formulas>
-                <v:path gradientshapeok="t" o:connecttype="rect" textboxrect="0,@5,@8,@6"/>
-                <v:handles>
-                  <v:h position="0,@5"/>
-                  <v:h position="@3,0"/>
-                </v:handles>
-              </v:shapetype>
-              <v:shape id="shape_0" ID="Shape1" fillcolor="#729fcf" stroked="t" style="position:absolute;margin-left:10.3pt;margin-top:51.35pt;width:48.7pt;height:55.45pt" type="shapetype_13">
-                <w10:wrap type="none"/>
-                <v:fill o:detectmouseclick="t" color2="#8d6030"/>
-                <v:stroke color="#3465a4" joinstyle="round" endcap="flat"/>
-              </v:shape>
-            </w:pict>
+            <w:pict/>
           </mc:Fallback>
         </mc:AlternateContent>
       </w:r>
@@ -889,13 +864,6 @@
           <w:szCs w:val="24"/>
         </w:rPr>
         <w:tab/>
-      </w:r>
-      <w:r>
-        <w:rPr>
-          <w:rFonts w:ascii="Times new roman" w:hAnsi="Times new roman"/>
-          <w:sz w:val="24"/>
-          <w:szCs w:val="24"/>
-        </w:rPr>
         <w:t xml:space="preserve">Query : </w:t>
       </w:r>
     </w:p>
@@ -1121,113 +1089,21 @@
           <w:sz w:val="24"/>
           <w:szCs w:val="24"/>
         </w:rPr>
-        <w:drawing>
-          <wp:anchor behindDoc="0" distT="0" distB="0" distL="0" distR="0" simplePos="0" locked="0" layoutInCell="1" allowOverlap="1" relativeHeight="5">
-            <wp:simplePos x="0" y="0"/>
-            <wp:positionH relativeFrom="column">
-              <wp:posOffset>478790</wp:posOffset>
-            </wp:positionH>
-            <wp:positionV relativeFrom="paragraph">
-              <wp:posOffset>149225</wp:posOffset>
-            </wp:positionV>
-            <wp:extent cx="2388870" cy="2705735"/>
-            <wp:effectExtent l="0" t="0" r="0" b="0"/>
-            <wp:wrapSquare wrapText="largest"/>
-            <wp:docPr id="4" name="Image3" descr=""/>
-            <wp:cNvGraphicFramePr>
-              <a:graphicFrameLocks xmlns:a="http://schemas.openxmlformats.org/drawingml/2006/main" noChangeAspect="1"/>
-            </wp:cNvGraphicFramePr>
-            <a:graphic xmlns:a="http://schemas.openxmlformats.org/drawingml/2006/main">
-              <a:graphicData uri="http://schemas.openxmlformats.org/drawingml/2006/picture">
-                <pic:pic xmlns:pic="http://schemas.openxmlformats.org/drawingml/2006/picture">
-                  <pic:nvPicPr>
-                    <pic:cNvPr id="4" name="Image3" descr=""/>
-                    <pic:cNvPicPr>
-                      <a:picLocks noChangeAspect="1" noChangeArrowheads="1"/>
-                    </pic:cNvPicPr>
-                  </pic:nvPicPr>
-                  <pic:blipFill>
-                    <a:blip r:embed="rId4"/>
-                    <a:srcRect l="17087" t="7821" r="46345" b="18526"/>
-                    <a:stretch>
-                      <a:fillRect/>
-                    </a:stretch>
-                  </pic:blipFill>
-                  <pic:spPr bwMode="auto">
-                    <a:xfrm>
-                      <a:off x="0" y="0"/>
-                      <a:ext cx="2388870" cy="2705735"/>
-                    </a:xfrm>
-                    <a:prstGeom prst="rect">
-                      <a:avLst/>
-                    </a:prstGeom>
-                  </pic:spPr>
-                </pic:pic>
-              </a:graphicData>
-            </a:graphic>
-          </wp:anchor>
-        </w:drawing>
-        <w:drawing>
-          <wp:anchor behindDoc="0" distT="0" distB="0" distL="0" distR="0" simplePos="0" locked="0" layoutInCell="1" allowOverlap="1" relativeHeight="6">
-            <wp:simplePos x="0" y="0"/>
-            <wp:positionH relativeFrom="column">
-              <wp:posOffset>3879850</wp:posOffset>
-            </wp:positionH>
-            <wp:positionV relativeFrom="paragraph">
-              <wp:posOffset>158750</wp:posOffset>
-            </wp:positionV>
-            <wp:extent cx="2388235" cy="2705100"/>
-            <wp:effectExtent l="0" t="0" r="0" b="0"/>
-            <wp:wrapTopAndBottom/>
-            <wp:docPr id="5" name="Image4" descr=""/>
-            <wp:cNvGraphicFramePr>
-              <a:graphicFrameLocks xmlns:a="http://schemas.openxmlformats.org/drawingml/2006/main" noChangeAspect="1"/>
-            </wp:cNvGraphicFramePr>
-            <a:graphic xmlns:a="http://schemas.openxmlformats.org/drawingml/2006/main">
-              <a:graphicData uri="http://schemas.openxmlformats.org/drawingml/2006/picture">
-                <pic:pic xmlns:pic="http://schemas.openxmlformats.org/drawingml/2006/picture">
-                  <pic:nvPicPr>
-                    <pic:cNvPr id="5" name="Image4" descr=""/>
-                    <pic:cNvPicPr>
-                      <a:picLocks noChangeAspect="1" noChangeArrowheads="1"/>
-                    </pic:cNvPicPr>
-                  </pic:nvPicPr>
-                  <pic:blipFill>
-                    <a:blip r:embed="rId5"/>
-                    <a:srcRect l="58704" t="7476" r="2269" b="13880"/>
-                    <a:stretch>
-                      <a:fillRect/>
-                    </a:stretch>
-                  </pic:blipFill>
-                  <pic:spPr bwMode="auto">
-                    <a:xfrm>
-                      <a:off x="0" y="0"/>
-                      <a:ext cx="2388235" cy="2705100"/>
-                    </a:xfrm>
-                    <a:prstGeom prst="rect">
-                      <a:avLst/>
-                    </a:prstGeom>
-                  </pic:spPr>
-                </pic:pic>
-              </a:graphicData>
-            </a:graphic>
-          </wp:anchor>
-        </w:drawing>
         <mc:AlternateContent>
           <mc:Choice Requires="wps">
             <w:drawing>
               <wp:anchor behindDoc="0" distT="0" distB="0" distL="0" distR="0" simplePos="0" locked="0" layoutInCell="1" allowOverlap="1" relativeHeight="7">
                 <wp:simplePos x="0" y="0"/>
                 <wp:positionH relativeFrom="column">
-                  <wp:posOffset>3091180</wp:posOffset>
+                  <wp:posOffset>3119755</wp:posOffset>
                 </wp:positionH>
                 <wp:positionV relativeFrom="paragraph">
-                  <wp:posOffset>-1864995</wp:posOffset>
+                  <wp:posOffset>1186815</wp:posOffset>
                 </wp:positionV>
-                <wp:extent cx="619760" cy="705485"/>
+                <wp:extent cx="621030" cy="706755"/>
                 <wp:effectExtent l="0" t="0" r="0" b="0"/>
                 <wp:wrapNone/>
-                <wp:docPr id="6" name="Shape1"/>
+                <wp:docPr id="4" name="Shape1"/>
                 <a:graphic xmlns:a="http://schemas.openxmlformats.org/drawingml/2006/main">
                   <a:graphicData uri="http://schemas.microsoft.com/office/word/2010/wordprocessingShape">
                     <wps:wsp>
@@ -1235,13 +1111,13 @@
                       <wps:spPr>
                         <a:xfrm>
                           <a:off x="0" y="0"/>
-                          <a:ext cx="619200" cy="704880"/>
+                          <a:ext cx="620280" cy="705960"/>
                         </a:xfrm>
                         <a:custGeom>
                           <a:avLst/>
                           <a:gdLst/>
                           <a:ahLst/>
-                          <a:rect l="0" t="0" r="r" b="b"/>
+                          <a:rect l="l" t="t" r="r" b="b"/>
                           <a:pathLst>
                             <a:path w="976" h="1112">
                               <a:moveTo>
@@ -1294,15 +1170,101 @@
             </w:drawing>
           </mc:Choice>
           <mc:Fallback>
-            <w:pict>
-              <v:shape id="shape_0" ID="Shape1" fillcolor="#729fcf" stroked="t" style="position:absolute;margin-left:243.4pt;margin-top:-146.85pt;width:48.7pt;height:55.45pt" type="shapetype_13">
-                <w10:wrap type="none"/>
-                <v:fill o:detectmouseclick="t" color2="#8d6030"/>
-                <v:stroke color="#3465a4" joinstyle="round" endcap="flat"/>
-              </v:shape>
-            </w:pict>
+            <w:pict/>
           </mc:Fallback>
         </mc:AlternateContent>
+        <w:drawing>
+          <wp:anchor behindDoc="0" distT="0" distB="0" distL="0" distR="0" simplePos="0" locked="0" layoutInCell="1" allowOverlap="1" relativeHeight="5">
+            <wp:simplePos x="0" y="0"/>
+            <wp:positionH relativeFrom="column">
+              <wp:posOffset>478790</wp:posOffset>
+            </wp:positionH>
+            <wp:positionV relativeFrom="paragraph">
+              <wp:posOffset>149225</wp:posOffset>
+            </wp:positionV>
+            <wp:extent cx="2388870" cy="2705735"/>
+            <wp:effectExtent l="0" t="0" r="0" b="0"/>
+            <wp:wrapSquare wrapText="largest"/>
+            <wp:docPr id="5" name="Image3" descr=""/>
+            <wp:cNvGraphicFramePr>
+              <a:graphicFrameLocks xmlns:a="http://schemas.openxmlformats.org/drawingml/2006/main" noChangeAspect="1"/>
+            </wp:cNvGraphicFramePr>
+            <a:graphic xmlns:a="http://schemas.openxmlformats.org/drawingml/2006/main">
+              <a:graphicData uri="http://schemas.openxmlformats.org/drawingml/2006/picture">
+                <pic:pic xmlns:pic="http://schemas.openxmlformats.org/drawingml/2006/picture">
+                  <pic:nvPicPr>
+                    <pic:cNvPr id="5" name="Image3" descr=""/>
+                    <pic:cNvPicPr>
+                      <a:picLocks noChangeAspect="1" noChangeArrowheads="1"/>
+                    </pic:cNvPicPr>
+                  </pic:nvPicPr>
+                  <pic:blipFill>
+                    <a:blip r:embed="rId4"/>
+                    <a:srcRect l="17087" t="7821" r="46345" b="18526"/>
+                    <a:stretch>
+                      <a:fillRect/>
+                    </a:stretch>
+                  </pic:blipFill>
+                  <pic:spPr bwMode="auto">
+                    <a:xfrm>
+                      <a:off x="0" y="0"/>
+                      <a:ext cx="2388870" cy="2705735"/>
+                    </a:xfrm>
+                    <a:prstGeom prst="rect">
+                      <a:avLst/>
+                    </a:prstGeom>
+                  </pic:spPr>
+                </pic:pic>
+              </a:graphicData>
+            </a:graphic>
+          </wp:anchor>
+        </w:drawing>
+        <w:drawing>
+          <wp:anchor behindDoc="0" distT="0" distB="0" distL="0" distR="0" simplePos="0" locked="0" layoutInCell="1" allowOverlap="1" relativeHeight="6">
+            <wp:simplePos x="0" y="0"/>
+            <wp:positionH relativeFrom="column">
+              <wp:posOffset>3879850</wp:posOffset>
+            </wp:positionH>
+            <wp:positionV relativeFrom="paragraph">
+              <wp:posOffset>158750</wp:posOffset>
+            </wp:positionV>
+            <wp:extent cx="2388235" cy="2705100"/>
+            <wp:effectExtent l="0" t="0" r="0" b="0"/>
+            <wp:wrapTopAndBottom/>
+            <wp:docPr id="6" name="Image4" descr=""/>
+            <wp:cNvGraphicFramePr>
+              <a:graphicFrameLocks xmlns:a="http://schemas.openxmlformats.org/drawingml/2006/main" noChangeAspect="1"/>
+            </wp:cNvGraphicFramePr>
+            <a:graphic xmlns:a="http://schemas.openxmlformats.org/drawingml/2006/main">
+              <a:graphicData uri="http://schemas.openxmlformats.org/drawingml/2006/picture">
+                <pic:pic xmlns:pic="http://schemas.openxmlformats.org/drawingml/2006/picture">
+                  <pic:nvPicPr>
+                    <pic:cNvPr id="6" name="Image4" descr=""/>
+                    <pic:cNvPicPr>
+                      <a:picLocks noChangeAspect="1" noChangeArrowheads="1"/>
+                    </pic:cNvPicPr>
+                  </pic:nvPicPr>
+                  <pic:blipFill>
+                    <a:blip r:embed="rId5"/>
+                    <a:srcRect l="58704" t="7476" r="2269" b="13880"/>
+                    <a:stretch>
+                      <a:fillRect/>
+                    </a:stretch>
+                  </pic:blipFill>
+                  <pic:spPr bwMode="auto">
+                    <a:xfrm>
+                      <a:off x="0" y="0"/>
+                      <a:ext cx="2388235" cy="2705100"/>
+                    </a:xfrm>
+                    <a:prstGeom prst="rect">
+                      <a:avLst/>
+                    </a:prstGeom>
+                  </pic:spPr>
+                </pic:pic>
+              </a:graphicData>
+            </a:graphic>
+          </wp:anchor>
+        </w:drawing>
       </w:r>
     </w:p>
     <w:p>
@@ -1371,13 +1333,6 @@
           <w:szCs w:val="24"/>
         </w:rPr>
         <w:tab/>
-      </w:r>
-      <w:r>
-        <w:rPr>
-          <w:rFonts w:ascii="Times new roman" w:hAnsi="Times new roman"/>
-          <w:sz w:val="24"/>
-          <w:szCs w:val="24"/>
-        </w:rPr>
         <w:t xml:space="preserve">query : </w:t>
       </w:r>
     </w:p>
@@ -1617,13 +1572,6 @@
           <w:szCs w:val="24"/>
         </w:rPr>
         <w:tab/>
-      </w:r>
-      <w:r>
-        <w:rPr>
-          <w:rFonts w:ascii="Times new roman" w:hAnsi="Times new roman"/>
-          <w:sz w:val="24"/>
-          <w:szCs w:val="24"/>
-        </w:rPr>
         <w:t xml:space="preserve">Hasil : </w:t>
       </w:r>
     </w:p>
@@ -1688,7 +1636,7 @@
                   </pic:nvPicPr>
                   <pic:blipFill>
                     <a:blip r:embed="rId6"/>
-                    <a:srcRect l="15391" t="22252" r="17928" b="14111"/>
+                    <a:srcRect l="15391" t="22252" r="17928" b="14106"/>
                     <a:stretch>
                       <a:fillRect/>
                     </a:stretch>
@@ -1963,33 +1911,225 @@
           <w:sz w:val="24"/>
           <w:szCs w:val="24"/>
         </w:rPr>
-        <w:t xml:space="preserve">4. </w:t>
-      </w:r>
-      <w:r>
-        <w:rPr>
-          <w:rFonts w:ascii="Times new roman" w:hAnsi="Times new roman"/>
-          <w:sz w:val="24"/>
-          <w:szCs w:val="24"/>
-        </w:rPr>
-        <w:t>Buat View yang menampilkan harga barang yang harga jualnya &lt;= dari harga pokok. Harga jual mengikuti sesuai dengan lokasi dan waktu.</w:t>
-      </w:r>
-    </w:p>
-    <w:p>
-      <w:pPr>
-        <w:pStyle w:val="Normal"/>
-        <w:ind w:left="709" w:hanging="0"/>
-        <w:rPr>
-          <w:rFonts w:ascii="Times new roman" w:hAnsi="Times new roman"/>
-          <w:sz w:val="24"/>
-          <w:szCs w:val="24"/>
-        </w:rPr>
-      </w:pPr>
-      <w:r>
-        <w:rPr>
-          <w:rFonts w:ascii="Times new roman" w:hAnsi="Times new roman"/>
-          <w:sz w:val="24"/>
-          <w:szCs w:val="24"/>
-        </w:rPr>
+        <w:t>4. Buat View yang menampilkan harga barang yang harga jualnya &lt;= dari harga pokok. Harga jual mengikuti sesuai dengan lokasi dan waktu.</w:t>
+      </w:r>
+    </w:p>
+    <w:p>
+      <w:pPr>
+        <w:pStyle w:val="Normal"/>
+        <w:ind w:left="709" w:hanging="0"/>
+        <w:rPr/>
+      </w:pPr>
+      <w:r>
+        <w:rPr/>
+      </w:r>
+    </w:p>
+    <w:p>
+      <w:pPr>
+        <w:pStyle w:val="Normal"/>
+        <w:ind w:left="709" w:hanging="0"/>
+        <w:rPr/>
+      </w:pPr>
+      <w:r>
+        <w:rPr/>
+        <w:t>Query :</w:t>
+      </w:r>
+    </w:p>
+    <w:p>
+      <w:pPr>
+        <w:pStyle w:val="Normal"/>
+        <w:ind w:left="709" w:hanging="0"/>
+        <w:rPr/>
+      </w:pPr>
+      <w:r>
+        <w:rPr/>
+        <w:t xml:space="preserve">create view 171111023_view as </w:t>
+      </w:r>
+    </w:p>
+    <w:p>
+      <w:pPr>
+        <w:pStyle w:val="Normal"/>
+        <w:ind w:left="709" w:hanging="0"/>
+        <w:rPr/>
+      </w:pPr>
+      <w:r>
+        <w:rPr/>
+        <w:t xml:space="preserve">select a.ID_BARANG4, a.NAMA, a.HARGA_POKOK,b.HARGA, c.NAMA_TOKO, c.KOTA___TOKO, </w:t>
+      </w:r>
+    </w:p>
+    <w:p>
+      <w:pPr>
+        <w:pStyle w:val="Normal"/>
+        <w:ind w:left="709" w:hanging="0"/>
+        <w:rPr/>
+      </w:pPr>
+      <w:r>
+        <w:rPr/>
+        <w:t xml:space="preserve">b.tanggal_mulai, b.tanggal_akhir from BARANG a join DETAIL_BARANG b on a.ID_BARANG4 = b.ID_BARANG4 join </w:t>
+      </w:r>
+    </w:p>
+    <w:p>
+      <w:pPr>
+        <w:pStyle w:val="Normal"/>
+        <w:ind w:left="709" w:hanging="0"/>
+        <w:rPr/>
+      </w:pPr>
+      <w:r>
+        <w:rPr/>
+        <w:t>TOKO c on b.ID_TOKO = c.ID_TOKO  where b.HARGA &lt;= a.HARGA_POKOK</w:t>
+      </w:r>
+    </w:p>
+    <w:p>
+      <w:pPr>
+        <w:pStyle w:val="Normal"/>
+        <w:ind w:left="709" w:hanging="0"/>
+        <w:rPr/>
+      </w:pPr>
+      <w:r>
+        <w:rPr/>
+      </w:r>
+    </w:p>
+    <w:p>
+      <w:pPr>
+        <w:pStyle w:val="Normal"/>
+        <w:ind w:left="709" w:hanging="0"/>
+        <w:rPr/>
+      </w:pPr>
+      <w:r>
+        <w:rPr/>
+      </w:r>
+    </w:p>
+    <w:p>
+      <w:pPr>
+        <w:pStyle w:val="Normal"/>
+        <w:ind w:left="709" w:hanging="0"/>
+        <w:rPr/>
+      </w:pPr>
+      <w:r>
+        <w:rPr/>
+        <w:t xml:space="preserve">Hasil : </w:t>
+      </w:r>
+    </w:p>
+    <w:p>
+      <w:pPr>
+        <w:pStyle w:val="Normal"/>
+        <w:ind w:left="709" w:hanging="0"/>
+        <w:rPr/>
+      </w:pPr>
+      <w:r>
+        <w:rPr/>
+        <w:drawing>
+          <wp:anchor behindDoc="0" distT="0" distB="0" distL="0" distR="0" simplePos="0" locked="0" layoutInCell="1" allowOverlap="1" relativeHeight="9">
+            <wp:simplePos x="0" y="0"/>
+            <wp:positionH relativeFrom="column">
+              <wp:posOffset>502285</wp:posOffset>
+            </wp:positionH>
+            <wp:positionV relativeFrom="paragraph">
+              <wp:posOffset>113665</wp:posOffset>
+            </wp:positionV>
+            <wp:extent cx="5281295" cy="1877060"/>
+            <wp:effectExtent l="0" t="0" r="0" b="0"/>
+            <wp:wrapSquare wrapText="largest"/>
+            <wp:docPr id="8" name="Image6" descr=""/>
+            <wp:cNvGraphicFramePr>
+              <a:graphicFrameLocks xmlns:a="http://schemas.openxmlformats.org/drawingml/2006/main" noChangeAspect="1"/>
+            </wp:cNvGraphicFramePr>
+            <a:graphic xmlns:a="http://schemas.openxmlformats.org/drawingml/2006/main">
+              <a:graphicData uri="http://schemas.openxmlformats.org/drawingml/2006/picture">
+                <pic:pic xmlns:pic="http://schemas.openxmlformats.org/drawingml/2006/picture">
+                  <pic:nvPicPr>
+                    <pic:cNvPr id="8" name="Image6" descr=""/>
+                    <pic:cNvPicPr>
+                      <a:picLocks noChangeAspect="1" noChangeArrowheads="1"/>
+                    </pic:cNvPicPr>
+                  </pic:nvPicPr>
+                  <pic:blipFill>
+                    <a:blip r:embed="rId7"/>
+                    <a:srcRect l="15219" t="20943" r="33552" b="46483"/>
+                    <a:stretch>
+                      <a:fillRect/>
+                    </a:stretch>
+                  </pic:blipFill>
+                  <pic:spPr bwMode="auto">
+                    <a:xfrm>
+                      <a:off x="0" y="0"/>
+                      <a:ext cx="5281295" cy="1877060"/>
+                    </a:xfrm>
+                    <a:prstGeom prst="rect">
+                      <a:avLst/>
+                    </a:prstGeom>
+                    <a:ln w="635">
+                      <a:solidFill>
+                        <a:srgbClr val="000000"/>
+                      </a:solidFill>
+                    </a:ln>
+                  </pic:spPr>
+                </pic:pic>
+              </a:graphicData>
+            </a:graphic>
+          </wp:anchor>
+        </w:drawing>
+        <w:drawing>
+          <wp:anchor behindDoc="0" distT="0" distB="0" distL="0" distR="0" simplePos="0" locked="0" layoutInCell="1" allowOverlap="1" relativeHeight="10">
+            <wp:simplePos x="0" y="0"/>
+            <wp:positionH relativeFrom="column">
+              <wp:posOffset>502285</wp:posOffset>
+            </wp:positionH>
+            <wp:positionV relativeFrom="paragraph">
+              <wp:posOffset>2142490</wp:posOffset>
+            </wp:positionV>
+            <wp:extent cx="5296535" cy="2126615"/>
+            <wp:effectExtent l="0" t="0" r="0" b="0"/>
+            <wp:wrapSquare wrapText="largest"/>
+            <wp:docPr id="9" name="Image7" descr=""/>
+            <wp:cNvGraphicFramePr>
+              <a:graphicFrameLocks xmlns:a="http://schemas.openxmlformats.org/drawingml/2006/main" noChangeAspect="1"/>
+            </wp:cNvGraphicFramePr>
+            <a:graphic xmlns:a="http://schemas.openxmlformats.org/drawingml/2006/main">
+              <a:graphicData uri="http://schemas.openxmlformats.org/drawingml/2006/picture">
+                <pic:pic xmlns:pic="http://schemas.openxmlformats.org/drawingml/2006/picture">
+                  <pic:nvPicPr>
+                    <pic:cNvPr id="9" name="Image7" descr=""/>
+                    <pic:cNvPicPr>
+                      <a:picLocks noChangeAspect="1" noChangeArrowheads="1"/>
+                    </pic:cNvPicPr>
+                  </pic:nvPicPr>
+                  <pic:blipFill>
+                    <a:blip r:embed="rId8"/>
+                    <a:srcRect l="15391" t="17852" r="21288" b="36742"/>
+                    <a:stretch>
+                      <a:fillRect/>
+                    </a:stretch>
+                  </pic:blipFill>
+                  <pic:spPr bwMode="auto">
+                    <a:xfrm>
+                      <a:off x="0" y="0"/>
+                      <a:ext cx="5296535" cy="2126615"/>
+                    </a:xfrm>
+                    <a:prstGeom prst="rect">
+                      <a:avLst/>
+                    </a:prstGeom>
+                    <a:ln w="635">
+                      <a:solidFill>
+                        <a:srgbClr val="000000"/>
+                      </a:solidFill>
+                    </a:ln>
+                  </pic:spPr>
+                </pic:pic>
+              </a:graphicData>
+            </a:graphic>
+          </wp:anchor>
+        </w:drawing>
+      </w:r>
+    </w:p>
+    <w:p>
+      <w:pPr>
+        <w:pStyle w:val="Normal"/>
+        <w:ind w:hanging="0"/>
+        <w:rPr/>
+      </w:pPr>
+      <w:r>
+        <w:rPr/>
       </w:r>
     </w:p>
     <w:sectPr>

</xml_diff>